<commit_message>
tout y est on a 13 pages en palatino
</commit_message>
<xml_diff>
--- a/OppAffaire/Business Plan/Business Plan - killian.docx
+++ b/OppAffaire/Business Plan/Business Plan - killian.docx
@@ -41,7 +41,23 @@
           <w:sz w:val="24"/>
           <w:szCs w:val="24"/>
         </w:rPr>
-        <w:t>L’objectif de notre projet Farview est de proposer un logiciel de reconstitution en 3 dimensions sou</w:t>
+        <w:t xml:space="preserve">L’objectif de notre projet </w:t>
+      </w:r>
+      <w:proofErr w:type="spellStart"/>
+      <w:r>
+        <w:rPr>
+          <w:sz w:val="24"/>
+          <w:szCs w:val="24"/>
+        </w:rPr>
+        <w:t>Farview</w:t>
+      </w:r>
+      <w:proofErr w:type="spellEnd"/>
+      <w:r>
+        <w:rPr>
+          <w:sz w:val="24"/>
+          <w:szCs w:val="24"/>
+        </w:rPr>
+        <w:t xml:space="preserve"> est de proposer un logiciel de reconstitution en 3 dimensions sou</w:t>
       </w:r>
       <w:r>
         <w:rPr>
@@ -186,7 +202,7 @@
           <w:noProof/>
           <w:sz w:val="24"/>
           <w:szCs w:val="24"/>
-          <w:lang w:eastAsia="ja-JP"/>
+          <w:lang w:eastAsia="fr-FR"/>
         </w:rPr>
         <mc:AlternateContent>
           <mc:Choice Requires="wpg">
@@ -276,27 +292,14 @@
                               <w:r>
                                 <w:t xml:space="preserve">Figure </w:t>
                               </w:r>
-                              <w:r>
-                                <w:fldChar w:fldCharType="begin"/>
-                              </w:r>
-                              <w:r>
-                                <w:instrText xml:space="preserve"> SEQ Figure \* ARABIC </w:instrText>
-                              </w:r>
-                              <w:r>
-                                <w:fldChar w:fldCharType="separate"/>
-                              </w:r>
-                              <w:r>
-                                <w:rPr>
-                                  <w:noProof/>
-                                </w:rPr>
-                                <w:t>1</w:t>
-                              </w:r>
-                              <w:r>
-                                <w:rPr>
-                                  <w:noProof/>
-                                </w:rPr>
-                                <w:fldChar w:fldCharType="end"/>
-                              </w:r>
+                              <w:fldSimple w:instr=" SEQ Figure \* ARABIC ">
+                                <w:r>
+                                  <w:rPr>
+                                    <w:noProof/>
+                                  </w:rPr>
+                                  <w:t>1</w:t>
+                                </w:r>
+                              </w:fldSimple>
                               <w:r>
                                 <w:t xml:space="preserve"> Prototype sous Matlab du logiciel</w:t>
                               </w:r>
@@ -412,7 +415,23 @@
           <w:sz w:val="24"/>
           <w:szCs w:val="24"/>
         </w:rPr>
-        <w:t>, ainsi que l’export du résultat dans plusieurs formats pratiques et reconnus</w:t>
+        <w:t xml:space="preserve">, ainsi que l’export du </w:t>
+      </w:r>
+      <w:proofErr w:type="gramStart"/>
+      <w:r>
+        <w:rPr>
+          <w:sz w:val="24"/>
+          <w:szCs w:val="24"/>
+        </w:rPr>
+        <w:t>résultat</w:t>
+      </w:r>
+      <w:proofErr w:type="gramEnd"/>
+      <w:r>
+        <w:rPr>
+          <w:sz w:val="24"/>
+          <w:szCs w:val="24"/>
+        </w:rPr>
+        <w:t xml:space="preserve"> dans plusieurs formats pratiques et reconnus</w:t>
       </w:r>
       <w:r>
         <w:rPr>
@@ -522,14 +541,7 @@
           <w:sz w:val="24"/>
           <w:szCs w:val="24"/>
         </w:rPr>
-        <w:t>. En effet pour des performances accrues lors de manipulations plus techniques, il est possible de configurer le logiciel librement en utilisant ses propres données. L</w:t>
-      </w:r>
-      <w:r>
-        <w:rPr>
-          <w:sz w:val="24"/>
-          <w:szCs w:val="24"/>
-        </w:rPr>
-        <w:t>a marche à suivre est disponible dans la documentation du logiciel.</w:t>
+        <w:t>. En effet pour des performances accrues lors de manipulations plus techniques, il est possible de configurer le logiciel librement en utilisant ses propres données. La marche à suivre est disponible dans la documentation du logiciel.</w:t>
       </w:r>
     </w:p>
     <w:p>
@@ -540,6 +552,7 @@
           <w:szCs w:val="24"/>
         </w:rPr>
       </w:pPr>
+      <w:bookmarkStart w:id="0" w:name="_GoBack"/>
       <w:r>
         <w:rPr>
           <w:sz w:val="24"/>
@@ -573,6 +586,13 @@
           <w:sz w:val="24"/>
           <w:szCs w:val="24"/>
         </w:rPr>
+        <w:t xml:space="preserve"> Il y aura également un service d’aide à l’installation et à la mise en route du logiciel</w:t>
+      </w:r>
+      <w:r>
+        <w:rPr>
+          <w:sz w:val="24"/>
+          <w:szCs w:val="24"/>
+        </w:rPr>
         <w:t xml:space="preserve"> Il y aura également un forum pour que les utilisateurs puissent partager leurs techniques concernant l’utilisation du logiciel.</w:t>
       </w:r>
       <w:r>
@@ -636,7 +656,23 @@
           <w:sz w:val="24"/>
           <w:szCs w:val="24"/>
         </w:rPr>
-        <w:t xml:space="preserve"> après échanges avec un membre de Farview, et les mises à jour du logiciel seront acc</w:t>
+        <w:t xml:space="preserve"> après échanges avec un membre de </w:t>
+      </w:r>
+      <w:proofErr w:type="spellStart"/>
+      <w:r>
+        <w:rPr>
+          <w:sz w:val="24"/>
+          <w:szCs w:val="24"/>
+        </w:rPr>
+        <w:t>Farview</w:t>
+      </w:r>
+      <w:proofErr w:type="spellEnd"/>
+      <w:r>
+        <w:rPr>
+          <w:sz w:val="24"/>
+          <w:szCs w:val="24"/>
+        </w:rPr>
+        <w:t>, et les mises à jour du logiciel seront acc</w:t>
       </w:r>
       <w:r>
         <w:rPr>
@@ -672,6 +708,37 @@
           <w:szCs w:val="24"/>
         </w:rPr>
         <w:t>en début de chaque année.</w:t>
+      </w:r>
+    </w:p>
+    <w:bookmarkEnd w:id="0"/>
+    <w:p>
+      <w:pPr>
+        <w:jc w:val="both"/>
+        <w:rPr>
+          <w:sz w:val="24"/>
+          <w:szCs w:val="24"/>
+        </w:rPr>
+      </w:pPr>
+      <w:r>
+        <w:rPr>
+          <w:sz w:val="24"/>
+          <w:szCs w:val="24"/>
+        </w:rPr>
+        <w:t>Bien que le logiciel soit pour le moment prévu pour la microscopie à fluorescence STORM, nous prévoyons dès que le logiciel est optimisé d’étendre son utilisation au plus grand nombre de types de micros</w:t>
+      </w:r>
+      <w:r>
+        <w:rPr>
+          <w:sz w:val="24"/>
+          <w:szCs w:val="24"/>
+        </w:rPr>
+        <w:t xml:space="preserve">copie possible ce qui permettra de faire de </w:t>
+      </w:r>
+      <w:r>
+        <w:rPr>
+          <w:sz w:val="24"/>
+          <w:szCs w:val="24"/>
+        </w:rPr>
+        <w:t>FarView un logiciel universel, modulable et indispensable pour le milieu de la reconstruction 3D.</w:t>
       </w:r>
     </w:p>
     <w:p>
@@ -682,36 +749,6 @@
           <w:szCs w:val="24"/>
         </w:rPr>
       </w:pPr>
-      <w:r>
-        <w:rPr>
-          <w:sz w:val="24"/>
-          <w:szCs w:val="24"/>
-        </w:rPr>
-        <w:t>Bien que le logiciel soit pour le moment prévu pour la microscopie à fluorescence STORM, nous prévoyons dès que le logiciel est optimisé d’étendre son utilisation au plus grand nombre de types de micros</w:t>
-      </w:r>
-      <w:r>
-        <w:rPr>
-          <w:sz w:val="24"/>
-          <w:szCs w:val="24"/>
-        </w:rPr>
-        <w:t xml:space="preserve">copie possible ce qui permettra de faire de </w:t>
-      </w:r>
-      <w:r>
-        <w:rPr>
-          <w:sz w:val="24"/>
-          <w:szCs w:val="24"/>
-        </w:rPr>
-        <w:t>FarView un logiciel universel, modulable et indispensable</w:t>
-      </w:r>
-      <w:bookmarkStart w:id="0" w:name="_GoBack"/>
-      <w:bookmarkEnd w:id="0"/>
-      <w:r>
-        <w:rPr>
-          <w:sz w:val="24"/>
-          <w:szCs w:val="24"/>
-        </w:rPr>
-        <w:t xml:space="preserve"> pour le milieu de la reconstruction 3D.</w:t>
-      </w:r>
     </w:p>
     <w:sectPr>
       <w:pgSz w:w="11906" w:h="16838"/>
@@ -1572,7 +1609,7 @@
   <a:extraClrSchemeLst/>
   <a:extLst>
     <a:ext uri="{05A4C25C-085E-4340-85A3-A5531E510DB2}">
-      <thm15:themeFamily xmlns:thm15="http://schemas.microsoft.com/office/thememl/2012/main" xmlns="" name="Office Theme" id="{62F939B6-93AF-4DB8-9C6B-D6C7DFDC589F}" vid="{4A3C46E8-61CC-4603-A589-7422A47A8E4A}"/>
+      <thm15:themeFamily xmlns="" xmlns:thm15="http://schemas.microsoft.com/office/thememl/2012/main" name="Office Theme" id="{62F939B6-93AF-4DB8-9C6B-D6C7DFDC589F}" vid="{4A3C46E8-61CC-4603-A589-7422A47A8E4A}"/>
     </a:ext>
   </a:extLst>
 </a:theme>
@@ -1583,7 +1620,7 @@
 </file>
 
 <file path=customXml/itemProps1.xml><?xml version="1.0" encoding="utf-8"?>
-<ds:datastoreItem xmlns:ds="http://schemas.openxmlformats.org/officeDocument/2006/customXml" ds:itemID="{E8440CC3-05DD-4AB0-B0D6-B3FA21CF51BA}">
+<ds:datastoreItem xmlns:ds="http://schemas.openxmlformats.org/officeDocument/2006/customXml" ds:itemID="{A7C03D45-FA7D-42B7-9B5D-1F7FF473799D}">
   <ds:schemaRefs>
     <ds:schemaRef ds:uri="http://schemas.openxmlformats.org/officeDocument/2006/bibliography"/>
   </ds:schemaRefs>

</xml_diff>